<commit_message>
new json file added
</commit_message>
<xml_diff>
--- a/cypress/Install Cypress Automation Doc.docx
+++ b/cypress/Install Cypress Automation Doc.docx
@@ -8,6 +8,7 @@
           <w:lang w:val="en-US"/>
         </w:rPr>
       </w:pPr>
+      <w:bookmarkStart w:id="0" w:name="_GoBack"/>
       <w:r>
         <w:rPr>
           <w:lang w:val="en-US"/>
@@ -115,10 +116,19 @@
     <w:p>
       <w:pPr>
         <w:pStyle w:val="ListParagraph"/>
-        <w:rPr>
-          <w:lang w:val="en-US"/>
-        </w:rPr>
-      </w:pPr>
+        <w:tabs>
+          <w:tab w:val="left" w:pos="6390"/>
+        </w:tabs>
+        <w:rPr>
+          <w:lang w:val="en-US"/>
+        </w:rPr>
+      </w:pPr>
+      <w:r>
+        <w:rPr>
+          <w:lang w:val="en-US"/>
+        </w:rPr>
+        <w:tab/>
+      </w:r>
     </w:p>
     <w:p>
       <w:pPr>
@@ -261,10 +271,7 @@
       </w:r>
       <w:proofErr w:type="spellEnd"/>
       <w:r>
-        <w:t xml:space="preserve"> cypress open</w:t>
-      </w:r>
-      <w:r>
-        <w:t xml:space="preserve">    </w:t>
+        <w:t xml:space="preserve"> cypress open    </w:t>
       </w:r>
     </w:p>
     <w:p>
@@ -284,10 +291,7 @@
       </w:r>
       <w:proofErr w:type="spellEnd"/>
       <w:r>
-        <w:t xml:space="preserve"> update cypress --save-dev</w:t>
-      </w:r>
-      <w:r>
-        <w:t xml:space="preserve">     #to install latest version</w:t>
+        <w:t xml:space="preserve"> update cypress --save-dev     #to install latest version</w:t>
       </w:r>
     </w:p>
     <w:p>
@@ -307,16 +311,7 @@
       </w:r>
       <w:proofErr w:type="spellEnd"/>
       <w:r>
-        <w:t xml:space="preserve"> cypress run </w:t>
-      </w:r>
-      <w:r>
-        <w:t>–</w:t>
-      </w:r>
-      <w:r>
-        <w:t>headless</w:t>
-      </w:r>
-      <w:r>
-        <w:t xml:space="preserve">   </w:t>
+        <w:t xml:space="preserve"> cypress run –headless   </w:t>
       </w:r>
       <w:r>
         <w:t xml:space="preserve">or </w:t>
@@ -387,23 +382,149 @@
         </w:rPr>
         <w:t xml:space="preserve"> cypress run --parallel --record</w:t>
       </w:r>
-      <w:bookmarkStart w:id="0" w:name="_GoBack"/>
-      <w:bookmarkEnd w:id="0"/>
-    </w:p>
-    <w:p>
-      <w:pPr>
-        <w:rPr>
-          <w:lang w:val="en-US"/>
-        </w:rPr>
-      </w:pPr>
-    </w:p>
-    <w:p>
-      <w:pPr>
-        <w:rPr>
-          <w:lang w:val="en-US"/>
-        </w:rPr>
-      </w:pPr>
-    </w:p>
+    </w:p>
+    <w:p>
+      <w:pPr>
+        <w:rPr>
+          <w:lang w:val="en-US"/>
+        </w:rPr>
+      </w:pPr>
+    </w:p>
+    <w:p>
+      <w:pPr>
+        <w:rPr>
+          <w:lang w:val="en-US"/>
+        </w:rPr>
+      </w:pPr>
+    </w:p>
+    <w:p>
+      <w:pPr>
+        <w:rPr>
+          <w:lang w:val="en-US"/>
+        </w:rPr>
+      </w:pPr>
+      <w:r>
+        <w:rPr>
+          <w:lang w:val="en-US"/>
+        </w:rPr>
+        <w:t>New GIT project set up</w:t>
+      </w:r>
+    </w:p>
+    <w:p>
+      <w:pPr>
+        <w:rPr>
+          <w:lang w:val="en-US"/>
+        </w:rPr>
+      </w:pPr>
+      <w:r>
+        <w:rPr>
+          <w:lang w:val="en-US"/>
+        </w:rPr>
+        <w:t xml:space="preserve">git </w:t>
+      </w:r>
+      <w:proofErr w:type="spellStart"/>
+      <w:r>
+        <w:rPr>
+          <w:lang w:val="en-US"/>
+        </w:rPr>
+        <w:t>init</w:t>
+      </w:r>
+      <w:proofErr w:type="spellEnd"/>
+    </w:p>
+    <w:p>
+      <w:pPr>
+        <w:rPr>
+          <w:lang w:val="en-US"/>
+        </w:rPr>
+      </w:pPr>
+      <w:r>
+        <w:rPr>
+          <w:lang w:val="en-US"/>
+        </w:rPr>
+        <w:t xml:space="preserve">git </w:t>
+      </w:r>
+      <w:proofErr w:type="gramStart"/>
+      <w:r>
+        <w:rPr>
+          <w:lang w:val="en-US"/>
+        </w:rPr>
+        <w:t>add .</w:t>
+      </w:r>
+      <w:proofErr w:type="gramEnd"/>
+      <w:r>
+        <w:rPr>
+          <w:lang w:val="en-US"/>
+        </w:rPr>
+        <w:t>/</w:t>
+      </w:r>
+    </w:p>
+    <w:p>
+      <w:pPr>
+        <w:rPr>
+          <w:lang w:val="en-US"/>
+        </w:rPr>
+      </w:pPr>
+      <w:r>
+        <w:rPr>
+          <w:lang w:val="en-US"/>
+        </w:rPr>
+        <w:t>git commit -m "new project"</w:t>
+      </w:r>
+    </w:p>
+    <w:p>
+      <w:pPr>
+        <w:rPr>
+          <w:lang w:val="en-US"/>
+        </w:rPr>
+      </w:pPr>
+      <w:r>
+        <w:rPr>
+          <w:lang w:val="en-US"/>
+        </w:rPr>
+        <w:t xml:space="preserve">git remote add origin "paste the </w:t>
+      </w:r>
+      <w:proofErr w:type="spellStart"/>
+      <w:r>
+        <w:rPr>
+          <w:lang w:val="en-US"/>
+        </w:rPr>
+        <w:t>url</w:t>
+      </w:r>
+      <w:proofErr w:type="spellEnd"/>
+      <w:r>
+        <w:rPr>
+          <w:lang w:val="en-US"/>
+        </w:rPr>
+        <w:t xml:space="preserve"> from git"</w:t>
+      </w:r>
+    </w:p>
+    <w:p>
+      <w:pPr>
+        <w:rPr>
+          <w:lang w:val="en-US"/>
+        </w:rPr>
+      </w:pPr>
+      <w:r>
+        <w:rPr>
+          <w:lang w:val="en-US"/>
+        </w:rPr>
+        <w:t>git push --set-upstream origin master</w:t>
+      </w:r>
+    </w:p>
+    <w:p>
+      <w:pPr>
+        <w:rPr>
+          <w:lang w:val="en-US"/>
+        </w:rPr>
+      </w:pPr>
+      <w:r>
+        <w:rPr>
+          <w:lang w:val="en-US"/>
+        </w:rPr>
+        <w:t xml:space="preserve">git push </w:t>
+      </w:r>
+    </w:p>
+    <w:bookmarkEnd w:id="0"/>
     <w:p>
       <w:pPr>
         <w:rPr>

</xml_diff>